<commit_message>
03. Sets and Dictionaries Advanced
</commit_message>
<xml_diff>
--- a/09. Exercise/03. Sets and Dictionaries Advanced/Sets and Dictionaries Advanced.docx
+++ b/09. Exercise/03. Sets and Dictionaries Advanced/Sets and Dictionaries Advanced.docx
@@ -1,6 +1,6 @@
 
 <file path=word/document.xml><?xml version="1.0" encoding="utf-8"?>
-<w:document xmlns:wpc="http://schemas.microsoft.com/office/word/2010/wordprocessingCanvas" xmlns:cx="http://schemas.microsoft.com/office/drawing/2014/chartex" xmlns:cx1="http://schemas.microsoft.com/office/drawing/2015/9/8/chartex" xmlns:mc="http://schemas.openxmlformats.org/markup-compatibility/2006" xmlns:o="urn:schemas-microsoft-com:office:office" xmlns:r="http://schemas.openxmlformats.org/officeDocument/2006/relationships" xmlns:m="http://schemas.openxmlformats.org/officeDocument/2006/math" xmlns:v="urn:schemas-microsoft-com:vml" xmlns:wp14="http://schemas.microsoft.com/office/word/2010/wordprocessingDrawing" xmlns:wp="http://schemas.openxmlformats.org/drawingml/2006/wordprocessingDrawing" xmlns:w10="urn:schemas-microsoft-com:office:word" xmlns:w="http://schemas.openxmlformats.org/wordprocessingml/2006/main" xmlns:w14="http://schemas.microsoft.com/office/word/2010/wordml" xmlns:w15="http://schemas.microsoft.com/office/word/2012/wordml" xmlns:w16se="http://schemas.microsoft.com/office/word/2015/wordml/symex" xmlns:wpg="http://schemas.microsoft.com/office/word/2010/wordprocessingGroup" xmlns:wpi="http://schemas.microsoft.com/office/word/2010/wordprocessingInk" xmlns:wne="http://schemas.microsoft.com/office/word/2006/wordml" xmlns:wps="http://schemas.microsoft.com/office/word/2010/wordprocessingShape" mc:Ignorable="w14 w15 w16se wp14">
+<w:document xmlns:wpc="http://schemas.microsoft.com/office/word/2010/wordprocessingCanvas" xmlns:cx="http://schemas.microsoft.com/office/drawing/2014/chartex" xmlns:cx1="http://schemas.microsoft.com/office/drawing/2015/9/8/chartex" xmlns:cx2="http://schemas.microsoft.com/office/drawing/2015/10/21/chartex" xmlns:cx3="http://schemas.microsoft.com/office/drawing/2016/5/9/chartex" xmlns:cx4="http://schemas.microsoft.com/office/drawing/2016/5/10/chartex" xmlns:cx5="http://schemas.microsoft.com/office/drawing/2016/5/11/chartex" xmlns:cx6="http://schemas.microsoft.com/office/drawing/2016/5/12/chartex" xmlns:cx7="http://schemas.microsoft.com/office/drawing/2016/5/13/chartex" xmlns:cx8="http://schemas.microsoft.com/office/drawing/2016/5/14/chartex" xmlns:mc="http://schemas.openxmlformats.org/markup-compatibility/2006" xmlns:aink="http://schemas.microsoft.com/office/drawing/2016/ink" xmlns:am3d="http://schemas.microsoft.com/office/drawing/2017/model3d" xmlns:o="urn:schemas-microsoft-com:office:office" xmlns:r="http://schemas.openxmlformats.org/officeDocument/2006/relationships" xmlns:m="http://schemas.openxmlformats.org/officeDocument/2006/math" xmlns:v="urn:schemas-microsoft-com:vml" xmlns:wp14="http://schemas.microsoft.com/office/word/2010/wordprocessingDrawing" xmlns:wp="http://schemas.openxmlformats.org/drawingml/2006/wordprocessingDrawing" xmlns:w10="urn:schemas-microsoft-com:office:word" xmlns:w="http://schemas.openxmlformats.org/wordprocessingml/2006/main" xmlns:w14="http://schemas.microsoft.com/office/word/2010/wordml" xmlns:w15="http://schemas.microsoft.com/office/word/2012/wordml" xmlns:w16cex="http://schemas.microsoft.com/office/word/2018/wordml/cex" xmlns:w16cid="http://schemas.microsoft.com/office/word/2016/wordml/cid" xmlns:w16="http://schemas.microsoft.com/office/word/2018/wordml" xmlns:w16se="http://schemas.microsoft.com/office/word/2015/wordml/symex" xmlns:wpg="http://schemas.microsoft.com/office/word/2010/wordprocessingGroup" xmlns:wpi="http://schemas.microsoft.com/office/word/2010/wordprocessingInk" xmlns:wne="http://schemas.microsoft.com/office/word/2006/wordml" xmlns:wps="http://schemas.microsoft.com/office/word/2010/wordprocessingShape" mc:Ignorable="w14 w15 w16se w16cid w16 w16cex wp14">
   <w:body>
     <w:p>
       <w:pPr>
@@ -130,21 +130,7 @@
         <w:rPr>
           <w:rFonts w:cs="Arial"/>
         </w:rPr>
-        <w:t xml:space="preserve"> </w:t>
-      </w:r>
-      <w:proofErr w:type="gramStart"/>
-      <w:r>
-        <w:rPr>
-          <w:rFonts w:cs="Arial"/>
-        </w:rPr>
-        <w:t>line</w:t>
-      </w:r>
-      <w:proofErr w:type="gramEnd"/>
-      <w:r>
-        <w:rPr>
-          <w:rFonts w:cs="Arial"/>
-        </w:rPr>
-        <w:t xml:space="preserve"> you will be given an integer </w:t>
+        <w:t xml:space="preserve"> line you will be given an integer </w:t>
       </w:r>
       <w:r>
         <w:rPr>
@@ -867,15 +853,7 @@
         <w:t>set of elements</w:t>
       </w:r>
       <w:r>
-        <w:t xml:space="preserve">. On the first </w:t>
-      </w:r>
-      <w:proofErr w:type="gramStart"/>
-      <w:r>
-        <w:t>line</w:t>
-      </w:r>
-      <w:proofErr w:type="gramEnd"/>
-      <w:r>
-        <w:t xml:space="preserve"> you will receive two numbers - </w:t>
+        <w:t xml:space="preserve">. On the first line you will receive two numbers - </w:t>
       </w:r>
       <w:r>
         <w:rPr>
@@ -911,15 +889,7 @@
         <w:t>m</w:t>
       </w:r>
       <w:r>
-        <w:t xml:space="preserve"> </w:t>
-      </w:r>
-      <w:proofErr w:type="gramStart"/>
-      <w:r>
-        <w:t>lines</w:t>
-      </w:r>
-      <w:proofErr w:type="gramEnd"/>
-      <w:r>
-        <w:t xml:space="preserve"> you will receive </w:t>
+        <w:t xml:space="preserve"> lines you will receive </w:t>
       </w:r>
       <w:r>
         <w:rPr>
@@ -1037,15 +1007,7 @@
         </w:rPr>
       </w:pPr>
       <w:r>
-        <w:t>Set with length n = 4: {</w:t>
-      </w:r>
-      <w:proofErr w:type="gramStart"/>
-      <w:r>
-        <w:t>1</w:t>
-      </w:r>
-      <w:proofErr w:type="gramEnd"/>
-      <w:r>
-        <w:t xml:space="preserve">, </w:t>
+        <w:t xml:space="preserve">Set with length n = 4: {1, </w:t>
       </w:r>
       <w:r>
         <w:rPr>
@@ -1077,14 +1039,12 @@
       <w:r>
         <w:t>Set with length m = 3: {</w:t>
       </w:r>
-      <w:proofErr w:type="gramStart"/>
       <w:r>
         <w:rPr>
           <w:b/>
         </w:rPr>
         <w:t>3</w:t>
       </w:r>
-      <w:proofErr w:type="gramEnd"/>
       <w:r>
         <w:t xml:space="preserve">, 4, </w:t>
       </w:r>
@@ -1559,15 +1519,7 @@
         <w:t>elements</w:t>
       </w:r>
       <w:r>
-        <w:t xml:space="preserve">. On the first </w:t>
-      </w:r>
-      <w:proofErr w:type="gramStart"/>
-      <w:r>
-        <w:t>line</w:t>
-      </w:r>
-      <w:proofErr w:type="gramEnd"/>
-      <w:r>
-        <w:t xml:space="preserve"> you will be given a number </w:t>
+        <w:t xml:space="preserve">. On the first line you will be given a number </w:t>
       </w:r>
       <w:r>
         <w:rPr>
@@ -1922,19 +1874,11 @@
                 <w:lang w:val="bg-BG"/>
               </w:rPr>
             </w:pPr>
-            <w:proofErr w:type="spellStart"/>
             <w:r>
               <w:rPr>
                 <w:rFonts w:ascii="Consolas" w:hAnsi="Consolas"/>
               </w:rPr>
-              <w:t>Nb</w:t>
-            </w:r>
-            <w:proofErr w:type="spellEnd"/>
-            <w:r>
-              <w:rPr>
-                <w:rFonts w:ascii="Consolas" w:hAnsi="Consolas"/>
-              </w:rPr>
-              <w:t xml:space="preserve"> Mo Tc</w:t>
+              <w:t>Nb Mo Tc</w:t>
             </w:r>
           </w:p>
           <w:p>
@@ -2127,9 +2071,19 @@
           <w:szCs w:val="21"/>
           <w:shd w:val="clear" w:color="auto" w:fill="FFFFFF"/>
         </w:rPr>
-        <w:t xml:space="preserve"> in it. On the first line, you </w:t>
-      </w:r>
-      <w:proofErr w:type="gramStart"/>
+        <w:t xml:space="preserve"> in it. On the first line, you will be given </w:t>
+      </w:r>
+      <w:r>
+        <w:rPr>
+          <w:rFonts w:cstheme="minorHAnsi"/>
+          <w:b/>
+          <w:color w:val="000000"/>
+          <w:sz w:val="21"/>
+          <w:szCs w:val="21"/>
+          <w:shd w:val="clear" w:color="auto" w:fill="FFFFFF"/>
+        </w:rPr>
+        <w:t>n</w:t>
+      </w:r>
       <w:r>
         <w:rPr>
           <w:rFonts w:cstheme="minorHAnsi"/>
@@ -2138,9 +2092,19 @@
           <w:szCs w:val="21"/>
           <w:shd w:val="clear" w:color="auto" w:fill="FFFFFF"/>
         </w:rPr>
-        <w:t>will be given</w:t>
-      </w:r>
-      <w:proofErr w:type="gramEnd"/>
+        <w:t xml:space="preserve"> – the </w:t>
+      </w:r>
+      <w:r>
+        <w:rPr>
+          <w:rFonts w:cstheme="minorHAnsi"/>
+          <w:b/>
+          <w:color w:val="000000"/>
+          <w:sz w:val="21"/>
+          <w:szCs w:val="21"/>
+          <w:shd w:val="clear" w:color="auto" w:fill="FFFFFF"/>
+        </w:rPr>
+        <w:t>count</w:t>
+      </w:r>
       <w:r>
         <w:rPr>
           <w:rFonts w:cstheme="minorHAnsi"/>
@@ -2149,7 +2113,7 @@
           <w:szCs w:val="21"/>
           <w:shd w:val="clear" w:color="auto" w:fill="FFFFFF"/>
         </w:rPr>
-        <w:t xml:space="preserve"> </w:t>
+        <w:t xml:space="preserve"> of </w:t>
       </w:r>
       <w:r>
         <w:rPr>
@@ -2160,7 +2124,7 @@
           <w:szCs w:val="21"/>
           <w:shd w:val="clear" w:color="auto" w:fill="FFFFFF"/>
         </w:rPr>
-        <w:t>n</w:t>
+        <w:t>integers</w:t>
       </w:r>
       <w:r>
         <w:rPr>
@@ -2170,19 +2134,9 @@
           <w:szCs w:val="21"/>
           <w:shd w:val="clear" w:color="auto" w:fill="FFFFFF"/>
         </w:rPr>
-        <w:t xml:space="preserve"> – the </w:t>
-      </w:r>
-      <w:r>
-        <w:rPr>
-          <w:rFonts w:cstheme="minorHAnsi"/>
-          <w:b/>
-          <w:color w:val="000000"/>
-          <w:sz w:val="21"/>
-          <w:szCs w:val="21"/>
-          <w:shd w:val="clear" w:color="auto" w:fill="FFFFFF"/>
-        </w:rPr>
-        <w:t>count</w:t>
-      </w:r>
+        <w:t xml:space="preserve"> you will receive. On the next n </w:t>
+      </w:r>
+      <w:proofErr w:type="gramStart"/>
       <w:r>
         <w:rPr>
           <w:rFonts w:cstheme="minorHAnsi"/>
@@ -2191,19 +2145,9 @@
           <w:szCs w:val="21"/>
           <w:shd w:val="clear" w:color="auto" w:fill="FFFFFF"/>
         </w:rPr>
-        <w:t xml:space="preserve"> of </w:t>
-      </w:r>
-      <w:r>
-        <w:rPr>
-          <w:rFonts w:cstheme="minorHAnsi"/>
-          <w:b/>
-          <w:color w:val="000000"/>
-          <w:sz w:val="21"/>
-          <w:szCs w:val="21"/>
-          <w:shd w:val="clear" w:color="auto" w:fill="FFFFFF"/>
-        </w:rPr>
-        <w:t>integers</w:t>
-      </w:r>
+        <w:t>lines</w:t>
+      </w:r>
+      <w:proofErr w:type="gramEnd"/>
       <w:r>
         <w:rPr>
           <w:rFonts w:cstheme="minorHAnsi"/>
@@ -2212,9 +2156,19 @@
           <w:szCs w:val="21"/>
           <w:shd w:val="clear" w:color="auto" w:fill="FFFFFF"/>
         </w:rPr>
-        <w:t xml:space="preserve"> you will receive. On the next n </w:t>
-      </w:r>
-      <w:proofErr w:type="gramStart"/>
+        <w:t xml:space="preserve"> you will be receiving </w:t>
+      </w:r>
+      <w:r>
+        <w:rPr>
+          <w:rFonts w:cstheme="minorHAnsi"/>
+          <w:b/>
+          <w:color w:val="000000"/>
+          <w:sz w:val="21"/>
+          <w:szCs w:val="21"/>
+          <w:shd w:val="clear" w:color="auto" w:fill="FFFFFF"/>
+        </w:rPr>
+        <w:t>the numbers</w:t>
+      </w:r>
       <w:r>
         <w:rPr>
           <w:rFonts w:cstheme="minorHAnsi"/>
@@ -2223,63 +2177,19 @@
           <w:szCs w:val="21"/>
           <w:shd w:val="clear" w:color="auto" w:fill="FFFFFF"/>
         </w:rPr>
-        <w:t>lines</w:t>
-      </w:r>
-      <w:proofErr w:type="gramEnd"/>
+        <w:t xml:space="preserve">. It is </w:t>
+      </w:r>
       <w:r>
         <w:rPr>
           <w:rFonts w:cstheme="minorHAnsi"/>
+          <w:b/>
           <w:color w:val="000000"/>
           <w:sz w:val="21"/>
           <w:szCs w:val="21"/>
           <w:shd w:val="clear" w:color="auto" w:fill="FFFFFF"/>
         </w:rPr>
-        <w:t xml:space="preserve"> you will be receiving </w:t>
-      </w:r>
-      <w:r>
-        <w:rPr>
-          <w:rFonts w:cstheme="minorHAnsi"/>
-          <w:b/>
-          <w:color w:val="000000"/>
-          <w:sz w:val="21"/>
-          <w:szCs w:val="21"/>
-          <w:shd w:val="clear" w:color="auto" w:fill="FFFFFF"/>
-        </w:rPr>
-        <w:t>the numbers</w:t>
-      </w:r>
-      <w:r>
-        <w:rPr>
-          <w:rFonts w:cstheme="minorHAnsi"/>
-          <w:color w:val="000000"/>
-          <w:sz w:val="21"/>
-          <w:szCs w:val="21"/>
-          <w:shd w:val="clear" w:color="auto" w:fill="FFFFFF"/>
-        </w:rPr>
-        <w:t xml:space="preserve">. It </w:t>
-      </w:r>
-      <w:proofErr w:type="gramStart"/>
-      <w:r>
-        <w:rPr>
-          <w:rFonts w:cstheme="minorHAnsi"/>
-          <w:color w:val="000000"/>
-          <w:sz w:val="21"/>
-          <w:szCs w:val="21"/>
-          <w:shd w:val="clear" w:color="auto" w:fill="FFFFFF"/>
-        </w:rPr>
-        <w:t xml:space="preserve">is </w:t>
-      </w:r>
-      <w:r>
-        <w:rPr>
-          <w:rFonts w:cstheme="minorHAnsi"/>
-          <w:b/>
-          <w:color w:val="000000"/>
-          <w:sz w:val="21"/>
-          <w:szCs w:val="21"/>
-          <w:shd w:val="clear" w:color="auto" w:fill="FFFFFF"/>
-        </w:rPr>
         <w:t>guaranteed</w:t>
       </w:r>
-      <w:proofErr w:type="gramEnd"/>
       <w:r>
         <w:rPr>
           <w:rFonts w:cstheme="minorHAnsi"/>
@@ -3059,6 +2969,7 @@
                 <w:lang w:val="bg-BG"/>
               </w:rPr>
             </w:pPr>
+            <w:bookmarkStart w:id="0" w:name="OLE_LINK5"/>
             <w:r>
               <w:rPr>
                 <w:rFonts w:ascii="Consolas" w:hAnsi="Consolas" w:cs="Consolas"/>
@@ -3066,6 +2977,7 @@
               </w:rPr>
               <w:t>i: 1 time/s</w:t>
             </w:r>
+            <w:bookmarkEnd w:id="0"/>
           </w:p>
           <w:p>
             <w:pPr>
@@ -3682,7 +3594,21 @@
         <w:rPr>
           <w:rStyle w:val="CodeChar"/>
         </w:rPr>
-        <w:t>{color} -&gt; {item1},{item2},{item3}…</w:t>
+        <w:t>{color}</w:t>
+      </w:r>
+      <w:bookmarkStart w:id="1" w:name="OLE_LINK6"/>
+      <w:r>
+        <w:rPr>
+          <w:rStyle w:val="CodeChar"/>
+        </w:rPr>
+        <w:t xml:space="preserve"> -&gt; </w:t>
+      </w:r>
+      <w:bookmarkEnd w:id="1"/>
+      <w:r>
+        <w:rPr>
+          <w:rStyle w:val="CodeChar"/>
+        </w:rPr>
+        <w:t>{item1},{item2},{item3}…</w:t>
       </w:r>
       <w:r>
         <w:rPr>
@@ -4718,6 +4644,7 @@
                 <w:lang w:val="bg-BG"/>
               </w:rPr>
             </w:pPr>
+            <w:bookmarkStart w:id="2" w:name="OLE_LINK7"/>
             <w:r>
               <w:rPr>
                 <w:rFonts w:ascii="Consolas" w:hAnsi="Consolas" w:cs="Times New Roman"/>
@@ -4726,6 +4653,7 @@
               <w:t>Blue clothes:</w:t>
             </w:r>
           </w:p>
+          <w:bookmarkEnd w:id="2"/>
           <w:p>
             <w:pPr>
               <w:spacing w:after="0"/>
@@ -4739,25 +4667,36 @@
                 <w:rFonts w:ascii="Consolas" w:hAnsi="Consolas" w:cs="Times New Roman"/>
                 <w:noProof/>
               </w:rPr>
-              <w:t>* dress - 1 (found!)</w:t>
-            </w:r>
-          </w:p>
-          <w:p>
-            <w:pPr>
-              <w:spacing w:after="0"/>
+              <w:t xml:space="preserve">* dress - 1 </w:t>
+            </w:r>
+            <w:bookmarkStart w:id="3" w:name="OLE_LINK9"/>
+            <w:r>
               <w:rPr>
                 <w:rFonts w:ascii="Consolas" w:hAnsi="Consolas" w:cs="Times New Roman"/>
-                <w:lang w:val="bg-BG"/>
-              </w:rPr>
-            </w:pPr>
-            <w:r>
+                <w:noProof/>
+              </w:rPr>
+              <w:t>(found!)</w:t>
+            </w:r>
+            <w:bookmarkEnd w:id="3"/>
+          </w:p>
+          <w:p>
+            <w:pPr>
+              <w:spacing w:after="0"/>
               <w:rPr>
                 <w:rFonts w:ascii="Consolas" w:hAnsi="Consolas" w:cs="Times New Roman"/>
+                <w:lang w:val="bg-BG"/>
+              </w:rPr>
+            </w:pPr>
+            <w:bookmarkStart w:id="4" w:name="OLE_LINK8"/>
+            <w:r>
+              <w:rPr>
+                <w:rFonts w:ascii="Consolas" w:hAnsi="Consolas" w:cs="Times New Roman"/>
                 <w:noProof/>
               </w:rPr>
               <w:t>* jeans - 1</w:t>
             </w:r>
           </w:p>
+          <w:bookmarkEnd w:id="4"/>
           <w:p>
             <w:pPr>
               <w:spacing w:after="0"/>
@@ -5423,15 +5362,7 @@
         <w:t>valid</w:t>
       </w:r>
       <w:r>
-        <w:t xml:space="preserve"> command. The commands </w:t>
-      </w:r>
-      <w:proofErr w:type="gramStart"/>
-      <w:r>
-        <w:t>will be presented</w:t>
-      </w:r>
-      <w:proofErr w:type="gramEnd"/>
-      <w:r>
-        <w:t xml:space="preserve"> in the following format:</w:t>
+        <w:t xml:space="preserve"> command. The commands will be presented in the following format:</w:t>
       </w:r>
     </w:p>
     <w:p>
@@ -5781,9 +5712,6 @@
       <w:pPr>
         <w:pStyle w:val="ListParagraph"/>
         <w:ind w:left="1080"/>
-        <w:rPr>
-          <w:lang w:val="bg-BG"/>
-        </w:rPr>
       </w:pPr>
     </w:p>
     <w:p>
@@ -5923,14 +5851,12 @@
       <w:r>
         <w:t xml:space="preserve"> </w:t>
       </w:r>
-      <w:proofErr w:type="gramStart"/>
       <w:r>
         <w:rPr>
           <w:b/>
         </w:rPr>
         <w:t>of</w:t>
       </w:r>
-      <w:proofErr w:type="gramEnd"/>
       <w:r>
         <w:t xml:space="preserve">. You need to print the </w:t>
       </w:r>
@@ -6174,8 +6100,8 @@
         </w:rPr>
         <w:t>"</w:t>
       </w:r>
-      <w:bookmarkStart w:id="0" w:name="OLE_LINK1"/>
-      <w:bookmarkStart w:id="1" w:name="OLE_LINK2"/>
+      <w:bookmarkStart w:id="5" w:name="OLE_LINK1"/>
+      <w:bookmarkStart w:id="6" w:name="OLE_LINK2"/>
       <w:r>
         <w:rPr>
           <w:rFonts w:ascii="Consolas" w:hAnsi="Consolas"/>
@@ -6184,8 +6110,8 @@
         </w:rPr>
         <w:t>The V-Logger has a total of {registered vloggers} vloggers in its logs.</w:t>
       </w:r>
-      <w:bookmarkEnd w:id="0"/>
-      <w:bookmarkEnd w:id="1"/>
+      <w:bookmarkEnd w:id="5"/>
+      <w:bookmarkEnd w:id="6"/>
     </w:p>
     <w:p>
       <w:pPr>
@@ -6194,8 +6120,8 @@
           <w:lang w:val="bg-BG"/>
         </w:rPr>
       </w:pPr>
-      <w:bookmarkStart w:id="2" w:name="OLE_LINK3"/>
-      <w:bookmarkStart w:id="3" w:name="OLE_LINK4"/>
+      <w:bookmarkStart w:id="7" w:name="OLE_LINK3"/>
+      <w:bookmarkStart w:id="8" w:name="OLE_LINK4"/>
       <w:r>
         <w:rPr>
           <w:rFonts w:ascii="Consolas" w:hAnsi="Consolas"/>
@@ -6210,8 +6136,8 @@
         </w:rPr>
         <w:t>{mostFamousVlogger} : {followers} followers, {followings} following</w:t>
       </w:r>
-      <w:bookmarkEnd w:id="2"/>
-      <w:bookmarkEnd w:id="3"/>
+      <w:bookmarkEnd w:id="7"/>
+      <w:bookmarkEnd w:id="8"/>
     </w:p>
     <w:p>
       <w:pPr>
@@ -6475,7 +6401,6 @@
         </w:rPr>
         <w:t xml:space="preserve">There will be </w:t>
       </w:r>
-      <w:proofErr w:type="gramStart"/>
       <w:r>
         <w:rPr>
           <w:rFonts w:eastAsia="MS Mincho"/>
@@ -6499,7 +6424,6 @@
         </w:rPr>
         <w:t>invalid</w:t>
       </w:r>
-      <w:proofErr w:type="gramEnd"/>
       <w:r>
         <w:rPr>
           <w:rFonts w:eastAsia="MS Mincho"/>
@@ -7930,15 +7854,7 @@
         </w:rPr>
       </w:pPr>
       <w:r>
-        <w:t xml:space="preserve">At the </w:t>
-      </w:r>
-      <w:proofErr w:type="gramStart"/>
-      <w:r>
-        <w:t>end</w:t>
-      </w:r>
-      <w:proofErr w:type="gramEnd"/>
-      <w:r>
-        <w:t xml:space="preserve"> you have to print the info for the user with the </w:t>
+        <w:t xml:space="preserve">At the end you have to print the info for the user with the </w:t>
       </w:r>
       <w:r>
         <w:rPr>
@@ -8230,15 +8146,7 @@
         <w:t>first</w:t>
       </w:r>
       <w:r>
-        <w:t xml:space="preserve"> </w:t>
-      </w:r>
-      <w:proofErr w:type="gramStart"/>
-      <w:r>
-        <w:t>line</w:t>
-      </w:r>
-      <w:proofErr w:type="gramEnd"/>
-      <w:r>
-        <w:t xml:space="preserve"> print the best user in the format </w:t>
+        <w:t xml:space="preserve"> line print the best user in the format </w:t>
       </w:r>
       <w:r>
         <w:rPr>
@@ -8421,21 +8329,7 @@
         <w:rPr>
           <w:b/>
         </w:rPr>
-        <w:t>[</w:t>
-      </w:r>
-      <w:proofErr w:type="gramStart"/>
-      <w:r>
-        <w:rPr>
-          <w:b/>
-        </w:rPr>
-        <w:t>0</w:t>
-      </w:r>
-      <w:proofErr w:type="gramEnd"/>
-      <w:r>
-        <w:rPr>
-          <w:b/>
-        </w:rPr>
-        <w:t xml:space="preserve"> - 10000]</w:t>
+        <w:t>[0 - 10000]</w:t>
       </w:r>
       <w:r>
         <w:t>.</w:t>
@@ -8490,14 +8384,12 @@
       <w:r>
         <w:t xml:space="preserve">There will be no case with </w:t>
       </w:r>
-      <w:proofErr w:type="gramStart"/>
       <w:r>
         <w:rPr>
           <w:b/>
         </w:rPr>
         <w:t>2</w:t>
       </w:r>
-      <w:proofErr w:type="gramEnd"/>
       <w:r>
         <w:t xml:space="preserve"> or </w:t>
       </w:r>
@@ -8887,8 +8779,6 @@
               </w:rPr>
               <w:t>Js Fundamentals=&gt;Peter</w:t>
             </w:r>
-            <w:bookmarkStart w:id="4" w:name="_GoBack"/>
-            <w:bookmarkEnd w:id="4"/>
             <w:r>
               <w:rPr>
                 <w:rFonts w:cstheme="minorHAnsi"/>
@@ -9119,8 +9009,8 @@
                 <w:lang w:val="bg-BG"/>
               </w:rPr>
             </w:pPr>
-            <w:bookmarkStart w:id="5" w:name="_Hlk505101421"/>
-            <w:bookmarkEnd w:id="5"/>
+            <w:bookmarkStart w:id="9" w:name="_Hlk505101421"/>
+            <w:bookmarkEnd w:id="9"/>
             <w:r>
               <w:rPr>
                 <w:rFonts w:cstheme="minorHAnsi"/>
@@ -9593,8 +9483,8 @@
               </w:rPr>
               <w:t>#  Part Two Interview -&gt; 200</w:t>
             </w:r>
-            <w:bookmarkStart w:id="6" w:name="_Hlk505101742"/>
-            <w:bookmarkEnd w:id="6"/>
+            <w:bookmarkStart w:id="10" w:name="_Hlk505101742"/>
+            <w:bookmarkEnd w:id="10"/>
           </w:p>
         </w:tc>
       </w:tr>
@@ -9619,7 +9509,7 @@
 </file>
 
 <file path=word/endnotes.xml><?xml version="1.0" encoding="utf-8"?>
-<w:endnotes xmlns:wpc="http://schemas.microsoft.com/office/word/2010/wordprocessingCanvas" xmlns:cx="http://schemas.microsoft.com/office/drawing/2014/chartex" xmlns:cx1="http://schemas.microsoft.com/office/drawing/2015/9/8/chartex" xmlns:mc="http://schemas.openxmlformats.org/markup-compatibility/2006" xmlns:o="urn:schemas-microsoft-com:office:office" xmlns:r="http://schemas.openxmlformats.org/officeDocument/2006/relationships" xmlns:m="http://schemas.openxmlformats.org/officeDocument/2006/math" xmlns:v="urn:schemas-microsoft-com:vml" xmlns:wp14="http://schemas.microsoft.com/office/word/2010/wordprocessingDrawing" xmlns:wp="http://schemas.openxmlformats.org/drawingml/2006/wordprocessingDrawing" xmlns:w10="urn:schemas-microsoft-com:office:word" xmlns:w="http://schemas.openxmlformats.org/wordprocessingml/2006/main" xmlns:w14="http://schemas.microsoft.com/office/word/2010/wordml" xmlns:w15="http://schemas.microsoft.com/office/word/2012/wordml" xmlns:w16se="http://schemas.microsoft.com/office/word/2015/wordml/symex" xmlns:wpg="http://schemas.microsoft.com/office/word/2010/wordprocessingGroup" xmlns:wpi="http://schemas.microsoft.com/office/word/2010/wordprocessingInk" xmlns:wne="http://schemas.microsoft.com/office/word/2006/wordml" xmlns:wps="http://schemas.microsoft.com/office/word/2010/wordprocessingShape" mc:Ignorable="w14 w15 w16se wp14">
+<w:endnotes xmlns:wpc="http://schemas.microsoft.com/office/word/2010/wordprocessingCanvas" xmlns:cx="http://schemas.microsoft.com/office/drawing/2014/chartex" xmlns:cx1="http://schemas.microsoft.com/office/drawing/2015/9/8/chartex" xmlns:cx2="http://schemas.microsoft.com/office/drawing/2015/10/21/chartex" xmlns:cx3="http://schemas.microsoft.com/office/drawing/2016/5/9/chartex" xmlns:cx4="http://schemas.microsoft.com/office/drawing/2016/5/10/chartex" xmlns:cx5="http://schemas.microsoft.com/office/drawing/2016/5/11/chartex" xmlns:cx6="http://schemas.microsoft.com/office/drawing/2016/5/12/chartex" xmlns:cx7="http://schemas.microsoft.com/office/drawing/2016/5/13/chartex" xmlns:cx8="http://schemas.microsoft.com/office/drawing/2016/5/14/chartex" xmlns:mc="http://schemas.openxmlformats.org/markup-compatibility/2006" xmlns:aink="http://schemas.microsoft.com/office/drawing/2016/ink" xmlns:am3d="http://schemas.microsoft.com/office/drawing/2017/model3d" xmlns:o="urn:schemas-microsoft-com:office:office" xmlns:r="http://schemas.openxmlformats.org/officeDocument/2006/relationships" xmlns:m="http://schemas.openxmlformats.org/officeDocument/2006/math" xmlns:v="urn:schemas-microsoft-com:vml" xmlns:wp14="http://schemas.microsoft.com/office/word/2010/wordprocessingDrawing" xmlns:wp="http://schemas.openxmlformats.org/drawingml/2006/wordprocessingDrawing" xmlns:w10="urn:schemas-microsoft-com:office:word" xmlns:w="http://schemas.openxmlformats.org/wordprocessingml/2006/main" xmlns:w14="http://schemas.microsoft.com/office/word/2010/wordml" xmlns:w15="http://schemas.microsoft.com/office/word/2012/wordml" xmlns:w16cex="http://schemas.microsoft.com/office/word/2018/wordml/cex" xmlns:w16cid="http://schemas.microsoft.com/office/word/2016/wordml/cid" xmlns:w16="http://schemas.microsoft.com/office/word/2018/wordml" xmlns:w16se="http://schemas.microsoft.com/office/word/2015/wordml/symex" xmlns:wpg="http://schemas.microsoft.com/office/word/2010/wordprocessingGroup" xmlns:wpi="http://schemas.microsoft.com/office/word/2010/wordprocessingInk" xmlns:wne="http://schemas.microsoft.com/office/word/2006/wordml" xmlns:wps="http://schemas.microsoft.com/office/word/2010/wordprocessingShape" mc:Ignorable="w14 w15 w16se w16cid w16 w16cex wp14">
   <w:endnote w:type="separator" w:id="-1">
     <w:p>
       <w:pPr>
@@ -9644,7 +9534,7 @@
 </file>
 
 <file path=word/footer1.xml><?xml version="1.0" encoding="utf-8"?>
-<w:ftr xmlns:wpc="http://schemas.microsoft.com/office/word/2010/wordprocessingCanvas" xmlns:cx="http://schemas.microsoft.com/office/drawing/2014/chartex" xmlns:cx1="http://schemas.microsoft.com/office/drawing/2015/9/8/chartex" xmlns:mc="http://schemas.openxmlformats.org/markup-compatibility/2006" xmlns:o="urn:schemas-microsoft-com:office:office" xmlns:r="http://schemas.openxmlformats.org/officeDocument/2006/relationships" xmlns:m="http://schemas.openxmlformats.org/officeDocument/2006/math" xmlns:v="urn:schemas-microsoft-com:vml" xmlns:wp14="http://schemas.microsoft.com/office/word/2010/wordprocessingDrawing" xmlns:wp="http://schemas.openxmlformats.org/drawingml/2006/wordprocessingDrawing" xmlns:w10="urn:schemas-microsoft-com:office:word" xmlns:w="http://schemas.openxmlformats.org/wordprocessingml/2006/main" xmlns:w14="http://schemas.microsoft.com/office/word/2010/wordml" xmlns:w15="http://schemas.microsoft.com/office/word/2012/wordml" xmlns:w16se="http://schemas.microsoft.com/office/word/2015/wordml/symex" xmlns:wpg="http://schemas.microsoft.com/office/word/2010/wordprocessingGroup" xmlns:wpi="http://schemas.microsoft.com/office/word/2010/wordprocessingInk" xmlns:wne="http://schemas.microsoft.com/office/word/2006/wordml" xmlns:wps="http://schemas.microsoft.com/office/word/2010/wordprocessingShape" mc:Ignorable="w14 w15 w16se wp14">
+<w:ftr xmlns:wpc="http://schemas.microsoft.com/office/word/2010/wordprocessingCanvas" xmlns:cx="http://schemas.microsoft.com/office/drawing/2014/chartex" xmlns:cx1="http://schemas.microsoft.com/office/drawing/2015/9/8/chartex" xmlns:cx2="http://schemas.microsoft.com/office/drawing/2015/10/21/chartex" xmlns:cx3="http://schemas.microsoft.com/office/drawing/2016/5/9/chartex" xmlns:cx4="http://schemas.microsoft.com/office/drawing/2016/5/10/chartex" xmlns:cx5="http://schemas.microsoft.com/office/drawing/2016/5/11/chartex" xmlns:cx6="http://schemas.microsoft.com/office/drawing/2016/5/12/chartex" xmlns:cx7="http://schemas.microsoft.com/office/drawing/2016/5/13/chartex" xmlns:cx8="http://schemas.microsoft.com/office/drawing/2016/5/14/chartex" xmlns:mc="http://schemas.openxmlformats.org/markup-compatibility/2006" xmlns:aink="http://schemas.microsoft.com/office/drawing/2016/ink" xmlns:am3d="http://schemas.microsoft.com/office/drawing/2017/model3d" xmlns:o="urn:schemas-microsoft-com:office:office" xmlns:r="http://schemas.openxmlformats.org/officeDocument/2006/relationships" xmlns:m="http://schemas.openxmlformats.org/officeDocument/2006/math" xmlns:v="urn:schemas-microsoft-com:vml" xmlns:wp14="http://schemas.microsoft.com/office/word/2010/wordprocessingDrawing" xmlns:wp="http://schemas.openxmlformats.org/drawingml/2006/wordprocessingDrawing" xmlns:w10="urn:schemas-microsoft-com:office:word" xmlns:w="http://schemas.openxmlformats.org/wordprocessingml/2006/main" xmlns:w14="http://schemas.microsoft.com/office/word/2010/wordml" xmlns:w15="http://schemas.microsoft.com/office/word/2012/wordml" xmlns:w16cex="http://schemas.microsoft.com/office/word/2018/wordml/cex" xmlns:w16cid="http://schemas.microsoft.com/office/word/2016/wordml/cid" xmlns:w16="http://schemas.microsoft.com/office/word/2018/wordml" xmlns:w16se="http://schemas.microsoft.com/office/word/2015/wordml/symex" xmlns:wpg="http://schemas.microsoft.com/office/word/2010/wordprocessingGroup" xmlns:wpi="http://schemas.microsoft.com/office/word/2010/wordprocessingInk" xmlns:wne="http://schemas.microsoft.com/office/word/2006/wordml" xmlns:wps="http://schemas.microsoft.com/office/word/2010/wordprocessingShape" mc:Ignorable="w14 w15 w16se w16cid w16 w16cex wp14">
   <w:p>
     <w:pPr>
       <w:pStyle w:val="Footer"/>
@@ -9739,7 +9629,7 @@
             </wp:anchor>
           </w:drawing>
         </mc:Choice>
-        <mc:Fallback xmlns:cx2="http://schemas.microsoft.com/office/drawing/2015/10/21/chartex" xmlns:cx3="http://schemas.microsoft.com/office/drawing/2016/5/9/chartex" xmlns:cx4="http://schemas.microsoft.com/office/drawing/2016/5/10/chartex" xmlns:cx5="http://schemas.microsoft.com/office/drawing/2016/5/11/chartex" xmlns:cx6="http://schemas.microsoft.com/office/drawing/2016/5/12/chartex" xmlns:cx7="http://schemas.microsoft.com/office/drawing/2016/5/13/chartex" xmlns:cx8="http://schemas.microsoft.com/office/drawing/2016/5/14/chartex" xmlns:aink="http://schemas.microsoft.com/office/drawing/2016/ink" xmlns:am3d="http://schemas.microsoft.com/office/drawing/2017/model3d" xmlns:w16cid="http://schemas.microsoft.com/office/word/2016/wordml/cid">
+        <mc:Fallback>
           <w:pict>
             <v:shapetype w14:anchorId="41B1E642" id="_x0000_t202" coordsize="21600,21600" o:spt="202" path="m,l,21600r21600,l21600,xe">
               <v:stroke joinstyle="miter"/>
@@ -9825,7 +9715,7 @@
                               <w:szCs w:val="17"/>
                             </w:rPr>
                           </w:pPr>
-                          <w:bookmarkStart w:id="7" w:name="_Hlk24191091"/>
+                          <w:bookmarkStart w:id="11" w:name="_Hlk24191091"/>
                           <w:r>
                             <w:rPr>
                               <w:sz w:val="17"/>
@@ -9941,7 +9831,6 @@
                             </w:rPr>
                             <w:t xml:space="preserve">or use </w:t>
                           </w:r>
-                          <w:proofErr w:type="gramStart"/>
                           <w:r>
                             <w:rPr>
                               <w:sz w:val="17"/>
@@ -9963,7 +9852,6 @@
                             </w:rPr>
                             <w:t>permitted</w:t>
                           </w:r>
-                          <w:proofErr w:type="gramEnd"/>
                           <w:r>
                             <w:rPr>
                               <w:sz w:val="17"/>
@@ -9972,7 +9860,7 @@
                             <w:t>.</w:t>
                           </w:r>
                         </w:p>
-                        <w:bookmarkEnd w:id="7"/>
+                        <w:bookmarkEnd w:id="11"/>
                         <w:p>
                           <w:pPr>
                             <w:spacing w:line="240" w:lineRule="auto"/>
@@ -10201,7 +10089,7 @@
                                               <a14:useLocalDpi xmlns:a14="http://schemas.microsoft.com/office/drawing/2010/main" val="0"/>
                                             </a:ext>
                                             <a:ext uri="{837473B0-CC2E-450A-ABE3-18F120FF3D39}">
-                                              <a1611:picAttrSrcUrl xmlns="" xmlns:cx2="http://schemas.microsoft.com/office/drawing/2015/10/21/chartex" xmlns:cx3="http://schemas.microsoft.com/office/drawing/2016/5/9/chartex" xmlns:cx4="http://schemas.microsoft.com/office/drawing/2016/5/10/chartex" xmlns:cx5="http://schemas.microsoft.com/office/drawing/2016/5/11/chartex" xmlns:cx6="http://schemas.microsoft.com/office/drawing/2016/5/12/chartex" xmlns:cx7="http://schemas.microsoft.com/office/drawing/2016/5/13/chartex" xmlns:cx8="http://schemas.microsoft.com/office/drawing/2016/5/14/chartex" xmlns:aink="http://schemas.microsoft.com/office/drawing/2016/ink" xmlns:am3d="http://schemas.microsoft.com/office/drawing/2017/model3d" xmlns:o="urn:schemas-microsoft-com:office:office" xmlns:v="urn:schemas-microsoft-com:vml" xmlns:w10="urn:schemas-microsoft-com:office:word" xmlns:w="http://schemas.openxmlformats.org/wordprocessingml/2006/main" xmlns:w16cid="http://schemas.microsoft.com/office/word/2016/wordml/cid" xmlns:a1611="http://schemas.microsoft.com/office/drawing/2016/11/main" r:id="rId10"/>
+                                              <a1611:picAttrSrcUrl xmlns:a1611="http://schemas.microsoft.com/office/drawing/2016/11/main" r:id="rId10"/>
                                             </a:ext>
                                           </a:extLst>
                                         </a:blip>
@@ -10541,7 +10429,7 @@
             </wp:anchor>
           </w:drawing>
         </mc:Choice>
-        <mc:Fallback xmlns:cx2="http://schemas.microsoft.com/office/drawing/2015/10/21/chartex" xmlns:cx3="http://schemas.microsoft.com/office/drawing/2016/5/9/chartex" xmlns:cx4="http://schemas.microsoft.com/office/drawing/2016/5/10/chartex" xmlns:cx5="http://schemas.microsoft.com/office/drawing/2016/5/11/chartex" xmlns:cx6="http://schemas.microsoft.com/office/drawing/2016/5/12/chartex" xmlns:cx7="http://schemas.microsoft.com/office/drawing/2016/5/13/chartex" xmlns:cx8="http://schemas.microsoft.com/office/drawing/2016/5/14/chartex" xmlns:aink="http://schemas.microsoft.com/office/drawing/2016/ink" xmlns:am3d="http://schemas.microsoft.com/office/drawing/2017/model3d" xmlns:w16cid="http://schemas.microsoft.com/office/word/2016/wordml/cid">
+        <mc:Fallback>
           <w:pict>
             <v:shape w14:anchorId="2074F399" id="Text Box 16" o:spid="_x0000_s1027" type="#_x0000_t202" style="position:absolute;margin-left:109pt;margin-top:7pt;width:411.4pt;height:40.45pt;z-index:251657216;visibility:visible;mso-wrap-style:square;mso-width-percent:0;mso-height-percent:0;mso-wrap-distance-left:9pt;mso-wrap-distance-top:0;mso-wrap-distance-right:9pt;mso-wrap-distance-bottom:0;mso-position-horizontal:absolute;mso-position-horizontal-relative:text;mso-position-vertical:absolute;mso-position-vertical-relative:text;mso-width-percent:0;mso-height-percent:0;mso-width-relative:page;mso-height-relative:page;v-text-anchor:top" o:gfxdata="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" filled="f" stroked="f">
               <v:textbox inset=".5mm,1.2mm,.5mm,.5mm">
@@ -10919,7 +10807,7 @@
                                         <a14:useLocalDpi xmlns:a14="http://schemas.microsoft.com/office/drawing/2010/main" val="0"/>
                                       </a:ext>
                                       <a:ext uri="{837473B0-CC2E-450A-ABE3-18F120FF3D39}">
-                                        <a1611:picAttrSrcUrl xmlns:a1611="http://schemas.microsoft.com/office/drawing/2016/11/main" r:id="rId10"/>
+                                        <a1611:picAttrSrcUrl xmlns:a1611="http://schemas.microsoft.com/office/drawing/2016/11/main" r:id="rId30"/>
                                       </a:ext>
                                     </a:extLst>
                                   </a:blip>
@@ -10965,7 +10853,7 @@
                           <wp:extent cx="180000" cy="180000"/>
                           <wp:effectExtent l="0" t="0" r="0" b="0"/>
                           <wp:docPr id="7" name="Picture 7" title="Software University @ Twitter">
-                            <a:hlinkClick xmlns:a="http://schemas.openxmlformats.org/drawingml/2006/main" r:id="rId30"/>
+                            <a:hlinkClick xmlns:a="http://schemas.openxmlformats.org/drawingml/2006/main" r:id="rId31"/>
                           </wp:docPr>
                           <wp:cNvGraphicFramePr>
                             <a:graphicFrameLocks xmlns:a="http://schemas.openxmlformats.org/drawingml/2006/main" noChangeAspect="1"/>
@@ -10975,12 +10863,12 @@
                               <pic:pic xmlns:pic="http://schemas.openxmlformats.org/drawingml/2006/picture">
                                 <pic:nvPicPr>
                                   <pic:cNvPr id="7" name="Picture 7" title="Software University @ Twitter">
-                                    <a:hlinkClick r:id="rId30"/>
+                                    <a:hlinkClick r:id="rId31"/>
                                   </pic:cNvPr>
                                   <pic:cNvPicPr/>
                                 </pic:nvPicPr>
                                 <pic:blipFill>
-                                  <a:blip r:embed="rId31"/>
+                                  <a:blip r:embed="rId32"/>
                                   <a:stretch>
                                     <a:fillRect/>
                                   </a:stretch>
@@ -11018,7 +10906,7 @@
                           <wp:extent cx="180000" cy="180000"/>
                           <wp:effectExtent l="0" t="0" r="0" b="0"/>
                           <wp:docPr id="17" name="Picture 17" title="Software University @ YouTube">
-                            <a:hlinkClick xmlns:a="http://schemas.openxmlformats.org/drawingml/2006/main" r:id="rId32"/>
+                            <a:hlinkClick xmlns:a="http://schemas.openxmlformats.org/drawingml/2006/main" r:id="rId33"/>
                           </wp:docPr>
                           <wp:cNvGraphicFramePr>
                             <a:graphicFrameLocks xmlns:a="http://schemas.openxmlformats.org/drawingml/2006/main" noChangeAspect="1"/>
@@ -11028,12 +10916,12 @@
                               <pic:pic xmlns:pic="http://schemas.openxmlformats.org/drawingml/2006/picture">
                                 <pic:nvPicPr>
                                   <pic:cNvPr id="17" name="Picture 17" title="Software University @ YouTube">
-                                    <a:hlinkClick r:id="rId32"/>
+                                    <a:hlinkClick r:id="rId33"/>
                                   </pic:cNvPr>
                                   <pic:cNvPicPr/>
                                 </pic:nvPicPr>
                                 <pic:blipFill>
-                                  <a:blip r:embed="rId33"/>
+                                  <a:blip r:embed="rId34"/>
                                   <a:stretch>
                                     <a:fillRect/>
                                   </a:stretch>
@@ -11071,7 +10959,7 @@
                           <wp:extent cx="180000" cy="180000"/>
                           <wp:effectExtent l="0" t="0" r="0" b="0"/>
                           <wp:docPr id="21" name="Picture 21">
-                            <a:hlinkClick xmlns:a="http://schemas.openxmlformats.org/drawingml/2006/main" r:id="rId34"/>
+                            <a:hlinkClick xmlns:a="http://schemas.openxmlformats.org/drawingml/2006/main" r:id="rId35"/>
                           </wp:docPr>
                           <wp:cNvGraphicFramePr>
                             <a:graphicFrameLocks xmlns:a="http://schemas.openxmlformats.org/drawingml/2006/main" noChangeAspect="1"/>
@@ -11081,14 +10969,14 @@
                               <pic:pic xmlns:pic="http://schemas.openxmlformats.org/drawingml/2006/picture">
                                 <pic:nvPicPr>
                                   <pic:cNvPr id="21" name="Picture 21">
-                                    <a:hlinkClick r:id="rId34"/>
+                                    <a:hlinkClick r:id="rId35"/>
                                   </pic:cNvPr>
                                   <pic:cNvPicPr>
                                     <a:picLocks noChangeAspect="1" noChangeArrowheads="1"/>
                                   </pic:cNvPicPr>
                                 </pic:nvPicPr>
                                 <pic:blipFill rotWithShape="1">
-                                  <a:blip r:embed="rId35">
+                                  <a:blip r:embed="rId36">
                                     <a:extLst>
                                       <a:ext uri="{28A0092B-C50C-407E-A947-70E740481C1C}">
                                         <a14:useLocalDpi xmlns:a14="http://schemas.microsoft.com/office/drawing/2010/main" val="0"/>
@@ -11140,7 +11028,7 @@
                           <wp:extent cx="180000" cy="180000"/>
                           <wp:effectExtent l="0" t="0" r="0" b="0"/>
                           <wp:docPr id="22" name="Picture 22">
-                            <a:hlinkClick xmlns:a="http://schemas.openxmlformats.org/drawingml/2006/main" r:id="rId36"/>
+                            <a:hlinkClick xmlns:a="http://schemas.openxmlformats.org/drawingml/2006/main" r:id="rId37"/>
                           </wp:docPr>
                           <wp:cNvGraphicFramePr>
                             <a:graphicFrameLocks xmlns:a="http://schemas.openxmlformats.org/drawingml/2006/main" noChangeAspect="1"/>
@@ -11150,14 +11038,14 @@
                               <pic:pic xmlns:pic="http://schemas.openxmlformats.org/drawingml/2006/picture">
                                 <pic:nvPicPr>
                                   <pic:cNvPr id="22" name="Picture 22">
-                                    <a:hlinkClick r:id="rId36"/>
+                                    <a:hlinkClick r:id="rId37"/>
                                   </pic:cNvPr>
                                   <pic:cNvPicPr>
                                     <a:picLocks noChangeAspect="1" noChangeArrowheads="1"/>
                                   </pic:cNvPicPr>
                                 </pic:nvPicPr>
                                 <pic:blipFill>
-                                  <a:blip r:embed="rId37">
+                                  <a:blip r:embed="rId38">
                                     <a:extLst>
                                       <a:ext uri="{28A0092B-C50C-407E-A947-70E740481C1C}">
                                         <a14:useLocalDpi xmlns:a14="http://schemas.microsoft.com/office/drawing/2010/main" val="0"/>
@@ -11206,7 +11094,7 @@
                           <wp:extent cx="180000" cy="180000"/>
                           <wp:effectExtent l="0" t="0" r="0" b="0"/>
                           <wp:docPr id="23" name="Picture 23" title="Software University: Email Us">
-                            <a:hlinkClick xmlns:a="http://schemas.openxmlformats.org/drawingml/2006/main" r:id="rId38"/>
+                            <a:hlinkClick xmlns:a="http://schemas.openxmlformats.org/drawingml/2006/main" r:id="rId39"/>
                           </wp:docPr>
                           <wp:cNvGraphicFramePr>
                             <a:graphicFrameLocks xmlns:a="http://schemas.openxmlformats.org/drawingml/2006/main" noChangeAspect="1"/>
@@ -11216,12 +11104,12 @@
                               <pic:pic xmlns:pic="http://schemas.openxmlformats.org/drawingml/2006/picture">
                                 <pic:nvPicPr>
                                   <pic:cNvPr id="23" name="Picture 23" title="Software University: Email Us">
-                                    <a:hlinkClick r:id="rId38"/>
+                                    <a:hlinkClick r:id="rId39"/>
                                   </pic:cNvPr>
                                   <pic:cNvPicPr/>
                                 </pic:nvPicPr>
                                 <pic:blipFill>
-                                  <a:blip r:embed="rId39"/>
+                                  <a:blip r:embed="rId40"/>
                                   <a:stretch>
                                     <a:fillRect/>
                                   </a:stretch>
@@ -11283,7 +11171,7 @@
                   </pic:cNvPicPr>
                 </pic:nvPicPr>
                 <pic:blipFill>
-                  <a:blip r:embed="rId40">
+                  <a:blip r:embed="rId41">
                     <a:extLst>
                       <a:ext uri="{28A0092B-C50C-407E-A947-70E740481C1C}">
                         <a14:useLocalDpi xmlns:a14="http://schemas.microsoft.com/office/drawing/2010/main" val="0"/>
@@ -11387,7 +11275,7 @@
             </wp:anchor>
           </w:drawing>
         </mc:Choice>
-        <mc:Fallback xmlns:cx2="http://schemas.microsoft.com/office/drawing/2015/10/21/chartex" xmlns:cx3="http://schemas.microsoft.com/office/drawing/2016/5/9/chartex" xmlns:cx4="http://schemas.microsoft.com/office/drawing/2016/5/10/chartex" xmlns:cx5="http://schemas.microsoft.com/office/drawing/2016/5/11/chartex" xmlns:cx6="http://schemas.microsoft.com/office/drawing/2016/5/12/chartex" xmlns:cx7="http://schemas.microsoft.com/office/drawing/2016/5/13/chartex" xmlns:cx8="http://schemas.microsoft.com/office/drawing/2016/5/14/chartex" xmlns:aink="http://schemas.microsoft.com/office/drawing/2016/ink" xmlns:am3d="http://schemas.microsoft.com/office/drawing/2017/model3d" xmlns:w16cid="http://schemas.microsoft.com/office/word/2016/wordml/cid">
+        <mc:Fallback>
           <w:pict>
             <v:line w14:anchorId="60BE7D18" id="Straight Connector 19" o:spid="_x0000_s1026" style="position:absolute;flip:y;z-index:251622400;visibility:visible;mso-wrap-style:square;mso-width-percent:0;mso-height-percent:0;mso-wrap-distance-left:9pt;mso-wrap-distance-top:0;mso-wrap-distance-right:9pt;mso-wrap-distance-bottom:0;mso-position-horizontal:absolute;mso-position-horizontal-relative:text;mso-position-vertical:absolute;mso-position-vertical-relative:text;mso-width-percent:0;mso-height-percent:0;mso-width-relative:page;mso-height-relative:page" from="-.1pt,5.2pt" to="520.7pt,5.2pt" o:gfxdata="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" strokecolor="#974706 [1609]" strokeweight="1pt">
               <v:stroke endcap="round"/>
@@ -11683,7 +11571,7 @@
 </file>
 
 <file path=word/footnotes.xml><?xml version="1.0" encoding="utf-8"?>
-<w:footnotes xmlns:wpc="http://schemas.microsoft.com/office/word/2010/wordprocessingCanvas" xmlns:cx="http://schemas.microsoft.com/office/drawing/2014/chartex" xmlns:cx1="http://schemas.microsoft.com/office/drawing/2015/9/8/chartex" xmlns:mc="http://schemas.openxmlformats.org/markup-compatibility/2006" xmlns:o="urn:schemas-microsoft-com:office:office" xmlns:r="http://schemas.openxmlformats.org/officeDocument/2006/relationships" xmlns:m="http://schemas.openxmlformats.org/officeDocument/2006/math" xmlns:v="urn:schemas-microsoft-com:vml" xmlns:wp14="http://schemas.microsoft.com/office/word/2010/wordprocessingDrawing" xmlns:wp="http://schemas.openxmlformats.org/drawingml/2006/wordprocessingDrawing" xmlns:w10="urn:schemas-microsoft-com:office:word" xmlns:w="http://schemas.openxmlformats.org/wordprocessingml/2006/main" xmlns:w14="http://schemas.microsoft.com/office/word/2010/wordml" xmlns:w15="http://schemas.microsoft.com/office/word/2012/wordml" xmlns:w16se="http://schemas.microsoft.com/office/word/2015/wordml/symex" xmlns:wpg="http://schemas.microsoft.com/office/word/2010/wordprocessingGroup" xmlns:wpi="http://schemas.microsoft.com/office/word/2010/wordprocessingInk" xmlns:wne="http://schemas.microsoft.com/office/word/2006/wordml" xmlns:wps="http://schemas.microsoft.com/office/word/2010/wordprocessingShape" mc:Ignorable="w14 w15 w16se wp14">
+<w:footnotes xmlns:wpc="http://schemas.microsoft.com/office/word/2010/wordprocessingCanvas" xmlns:cx="http://schemas.microsoft.com/office/drawing/2014/chartex" xmlns:cx1="http://schemas.microsoft.com/office/drawing/2015/9/8/chartex" xmlns:cx2="http://schemas.microsoft.com/office/drawing/2015/10/21/chartex" xmlns:cx3="http://schemas.microsoft.com/office/drawing/2016/5/9/chartex" xmlns:cx4="http://schemas.microsoft.com/office/drawing/2016/5/10/chartex" xmlns:cx5="http://schemas.microsoft.com/office/drawing/2016/5/11/chartex" xmlns:cx6="http://schemas.microsoft.com/office/drawing/2016/5/12/chartex" xmlns:cx7="http://schemas.microsoft.com/office/drawing/2016/5/13/chartex" xmlns:cx8="http://schemas.microsoft.com/office/drawing/2016/5/14/chartex" xmlns:mc="http://schemas.openxmlformats.org/markup-compatibility/2006" xmlns:aink="http://schemas.microsoft.com/office/drawing/2016/ink" xmlns:am3d="http://schemas.microsoft.com/office/drawing/2017/model3d" xmlns:o="urn:schemas-microsoft-com:office:office" xmlns:r="http://schemas.openxmlformats.org/officeDocument/2006/relationships" xmlns:m="http://schemas.openxmlformats.org/officeDocument/2006/math" xmlns:v="urn:schemas-microsoft-com:vml" xmlns:wp14="http://schemas.microsoft.com/office/word/2010/wordprocessingDrawing" xmlns:wp="http://schemas.openxmlformats.org/drawingml/2006/wordprocessingDrawing" xmlns:w10="urn:schemas-microsoft-com:office:word" xmlns:w="http://schemas.openxmlformats.org/wordprocessingml/2006/main" xmlns:w14="http://schemas.microsoft.com/office/word/2010/wordml" xmlns:w15="http://schemas.microsoft.com/office/word/2012/wordml" xmlns:w16cex="http://schemas.microsoft.com/office/word/2018/wordml/cex" xmlns:w16cid="http://schemas.microsoft.com/office/word/2016/wordml/cid" xmlns:w16="http://schemas.microsoft.com/office/word/2018/wordml" xmlns:w16se="http://schemas.microsoft.com/office/word/2015/wordml/symex" xmlns:wpg="http://schemas.microsoft.com/office/word/2010/wordprocessingGroup" xmlns:wpi="http://schemas.microsoft.com/office/word/2010/wordprocessingInk" xmlns:wne="http://schemas.microsoft.com/office/word/2006/wordml" xmlns:wps="http://schemas.microsoft.com/office/word/2010/wordprocessingShape" mc:Ignorable="w14 w15 w16se w16cid w16 w16cex wp14">
   <w:footnote w:type="separator" w:id="-1">
     <w:p>
       <w:pPr>
@@ -11708,7 +11596,7 @@
 </file>
 
 <file path=word/header1.xml><?xml version="1.0" encoding="utf-8"?>
-<w:hdr xmlns:wpc="http://schemas.microsoft.com/office/word/2010/wordprocessingCanvas" xmlns:cx="http://schemas.microsoft.com/office/drawing/2014/chartex" xmlns:cx1="http://schemas.microsoft.com/office/drawing/2015/9/8/chartex" xmlns:mc="http://schemas.openxmlformats.org/markup-compatibility/2006" xmlns:o="urn:schemas-microsoft-com:office:office" xmlns:r="http://schemas.openxmlformats.org/officeDocument/2006/relationships" xmlns:m="http://schemas.openxmlformats.org/officeDocument/2006/math" xmlns:v="urn:schemas-microsoft-com:vml" xmlns:wp14="http://schemas.microsoft.com/office/word/2010/wordprocessingDrawing" xmlns:wp="http://schemas.openxmlformats.org/drawingml/2006/wordprocessingDrawing" xmlns:w10="urn:schemas-microsoft-com:office:word" xmlns:w="http://schemas.openxmlformats.org/wordprocessingml/2006/main" xmlns:w14="http://schemas.microsoft.com/office/word/2010/wordml" xmlns:w15="http://schemas.microsoft.com/office/word/2012/wordml" xmlns:w16se="http://schemas.microsoft.com/office/word/2015/wordml/symex" xmlns:wpg="http://schemas.microsoft.com/office/word/2010/wordprocessingGroup" xmlns:wpi="http://schemas.microsoft.com/office/word/2010/wordprocessingInk" xmlns:wne="http://schemas.microsoft.com/office/word/2006/wordml" xmlns:wps="http://schemas.microsoft.com/office/word/2010/wordprocessingShape" mc:Ignorable="w14 w15 w16se wp14">
+<w:hdr xmlns:wpc="http://schemas.microsoft.com/office/word/2010/wordprocessingCanvas" xmlns:cx="http://schemas.microsoft.com/office/drawing/2014/chartex" xmlns:cx1="http://schemas.microsoft.com/office/drawing/2015/9/8/chartex" xmlns:cx2="http://schemas.microsoft.com/office/drawing/2015/10/21/chartex" xmlns:cx3="http://schemas.microsoft.com/office/drawing/2016/5/9/chartex" xmlns:cx4="http://schemas.microsoft.com/office/drawing/2016/5/10/chartex" xmlns:cx5="http://schemas.microsoft.com/office/drawing/2016/5/11/chartex" xmlns:cx6="http://schemas.microsoft.com/office/drawing/2016/5/12/chartex" xmlns:cx7="http://schemas.microsoft.com/office/drawing/2016/5/13/chartex" xmlns:cx8="http://schemas.microsoft.com/office/drawing/2016/5/14/chartex" xmlns:mc="http://schemas.openxmlformats.org/markup-compatibility/2006" xmlns:aink="http://schemas.microsoft.com/office/drawing/2016/ink" xmlns:am3d="http://schemas.microsoft.com/office/drawing/2017/model3d" xmlns:o="urn:schemas-microsoft-com:office:office" xmlns:r="http://schemas.openxmlformats.org/officeDocument/2006/relationships" xmlns:m="http://schemas.openxmlformats.org/officeDocument/2006/math" xmlns:v="urn:schemas-microsoft-com:vml" xmlns:wp14="http://schemas.microsoft.com/office/word/2010/wordprocessingDrawing" xmlns:wp="http://schemas.openxmlformats.org/drawingml/2006/wordprocessingDrawing" xmlns:w10="urn:schemas-microsoft-com:office:word" xmlns:w="http://schemas.openxmlformats.org/wordprocessingml/2006/main" xmlns:w14="http://schemas.microsoft.com/office/word/2010/wordml" xmlns:w15="http://schemas.microsoft.com/office/word/2012/wordml" xmlns:w16cex="http://schemas.microsoft.com/office/word/2018/wordml/cex" xmlns:w16cid="http://schemas.microsoft.com/office/word/2016/wordml/cid" xmlns:w16="http://schemas.microsoft.com/office/word/2018/wordml" xmlns:w16se="http://schemas.microsoft.com/office/word/2015/wordml/symex" xmlns:wpg="http://schemas.microsoft.com/office/word/2010/wordprocessingGroup" xmlns:wpi="http://schemas.microsoft.com/office/word/2010/wordprocessingInk" xmlns:wne="http://schemas.microsoft.com/office/word/2006/wordml" xmlns:wps="http://schemas.microsoft.com/office/word/2010/wordprocessingShape" mc:Ignorable="w14 w15 w16se w16cid w16 w16cex wp14">
   <w:p>
     <w:pPr>
       <w:pStyle w:val="Header"/>
@@ -11719,7 +11607,7 @@
 </file>
 
 <file path=word/numbering.xml><?xml version="1.0" encoding="utf-8"?>
-<w:numbering xmlns:wpc="http://schemas.microsoft.com/office/word/2010/wordprocessingCanvas" xmlns:cx="http://schemas.microsoft.com/office/drawing/2014/chartex" xmlns:cx1="http://schemas.microsoft.com/office/drawing/2015/9/8/chartex" xmlns:mc="http://schemas.openxmlformats.org/markup-compatibility/2006" xmlns:o="urn:schemas-microsoft-com:office:office" xmlns:r="http://schemas.openxmlformats.org/officeDocument/2006/relationships" xmlns:m="http://schemas.openxmlformats.org/officeDocument/2006/math" xmlns:v="urn:schemas-microsoft-com:vml" xmlns:wp14="http://schemas.microsoft.com/office/word/2010/wordprocessingDrawing" xmlns:wp="http://schemas.openxmlformats.org/drawingml/2006/wordprocessingDrawing" xmlns:w10="urn:schemas-microsoft-com:office:word" xmlns:w="http://schemas.openxmlformats.org/wordprocessingml/2006/main" xmlns:w14="http://schemas.microsoft.com/office/word/2010/wordml" xmlns:w15="http://schemas.microsoft.com/office/word/2012/wordml" xmlns:w16se="http://schemas.microsoft.com/office/word/2015/wordml/symex" xmlns:wpg="http://schemas.microsoft.com/office/word/2010/wordprocessingGroup" xmlns:wpi="http://schemas.microsoft.com/office/word/2010/wordprocessingInk" xmlns:wne="http://schemas.microsoft.com/office/word/2006/wordml" xmlns:wps="http://schemas.microsoft.com/office/word/2010/wordprocessingShape" mc:Ignorable="w14 w15 w16se wp14">
+<w:numbering xmlns:wpc="http://schemas.microsoft.com/office/word/2010/wordprocessingCanvas" xmlns:cx="http://schemas.microsoft.com/office/drawing/2014/chartex" xmlns:cx1="http://schemas.microsoft.com/office/drawing/2015/9/8/chartex" xmlns:cx2="http://schemas.microsoft.com/office/drawing/2015/10/21/chartex" xmlns:cx3="http://schemas.microsoft.com/office/drawing/2016/5/9/chartex" xmlns:cx4="http://schemas.microsoft.com/office/drawing/2016/5/10/chartex" xmlns:cx5="http://schemas.microsoft.com/office/drawing/2016/5/11/chartex" xmlns:cx6="http://schemas.microsoft.com/office/drawing/2016/5/12/chartex" xmlns:cx7="http://schemas.microsoft.com/office/drawing/2016/5/13/chartex" xmlns:cx8="http://schemas.microsoft.com/office/drawing/2016/5/14/chartex" xmlns:mc="http://schemas.openxmlformats.org/markup-compatibility/2006" xmlns:aink="http://schemas.microsoft.com/office/drawing/2016/ink" xmlns:am3d="http://schemas.microsoft.com/office/drawing/2017/model3d" xmlns:o="urn:schemas-microsoft-com:office:office" xmlns:r="http://schemas.openxmlformats.org/officeDocument/2006/relationships" xmlns:m="http://schemas.openxmlformats.org/officeDocument/2006/math" xmlns:v="urn:schemas-microsoft-com:vml" xmlns:wp14="http://schemas.microsoft.com/office/word/2010/wordprocessingDrawing" xmlns:wp="http://schemas.openxmlformats.org/drawingml/2006/wordprocessingDrawing" xmlns:w10="urn:schemas-microsoft-com:office:word" xmlns:w="http://schemas.openxmlformats.org/wordprocessingml/2006/main" xmlns:w14="http://schemas.microsoft.com/office/word/2010/wordml" xmlns:w15="http://schemas.microsoft.com/office/word/2012/wordml" xmlns:w16cex="http://schemas.microsoft.com/office/word/2018/wordml/cex" xmlns:w16cid="http://schemas.microsoft.com/office/word/2016/wordml/cid" xmlns:w16="http://schemas.microsoft.com/office/word/2018/wordml" xmlns:w16se="http://schemas.microsoft.com/office/word/2015/wordml/symex" xmlns:wpg="http://schemas.microsoft.com/office/word/2010/wordprocessingGroup" xmlns:wpi="http://schemas.microsoft.com/office/word/2010/wordprocessingInk" xmlns:wne="http://schemas.microsoft.com/office/word/2006/wordml" xmlns:wps="http://schemas.microsoft.com/office/word/2010/wordprocessingShape" mc:Ignorable="w14 w15 w16se w16cid w16 w16cex wp14">
   <w:abstractNum w:abstractNumId="0" w15:restartNumberingAfterBreak="0">
     <w:nsid w:val="0194421B"/>
     <w:multiLevelType w:val="multilevel"/>
@@ -16957,7 +16845,7 @@
 </file>
 
 <file path=word/styles.xml><?xml version="1.0" encoding="utf-8"?>
-<w:styles xmlns:mc="http://schemas.openxmlformats.org/markup-compatibility/2006" xmlns:r="http://schemas.openxmlformats.org/officeDocument/2006/relationships" xmlns:w="http://schemas.openxmlformats.org/wordprocessingml/2006/main" xmlns:w14="http://schemas.microsoft.com/office/word/2010/wordml" xmlns:w15="http://schemas.microsoft.com/office/word/2012/wordml" xmlns:w16se="http://schemas.microsoft.com/office/word/2015/wordml/symex" mc:Ignorable="w14 w15 w16se">
+<w:styles xmlns:mc="http://schemas.openxmlformats.org/markup-compatibility/2006" xmlns:r="http://schemas.openxmlformats.org/officeDocument/2006/relationships" xmlns:w="http://schemas.openxmlformats.org/wordprocessingml/2006/main" xmlns:w14="http://schemas.microsoft.com/office/word/2010/wordml" xmlns:w15="http://schemas.microsoft.com/office/word/2012/wordml" xmlns:w16cex="http://schemas.microsoft.com/office/word/2018/wordml/cex" xmlns:w16cid="http://schemas.microsoft.com/office/word/2016/wordml/cid" xmlns:w16="http://schemas.microsoft.com/office/word/2018/wordml" xmlns:w16se="http://schemas.microsoft.com/office/word/2015/wordml/symex" mc:Ignorable="w14 w15 w16se w16cid w16 w16cex">
   <w:docDefaults>
     <w:rPrDefault>
       <w:rPr>
@@ -16973,7 +16861,7 @@
       </w:pPr>
     </w:pPrDefault>
   </w:docDefaults>
-  <w:latentStyles w:defLockedState="0" w:defUIPriority="99" w:defSemiHidden="0" w:defUnhideWhenUsed="0" w:defQFormat="0" w:count="371">
+  <w:latentStyles w:defLockedState="0" w:defUIPriority="99" w:defSemiHidden="0" w:defUnhideWhenUsed="0" w:defQFormat="0" w:count="376">
     <w:lsdException w:name="Normal" w:uiPriority="0" w:qFormat="1"/>
     <w:lsdException w:name="heading 1" w:uiPriority="9" w:qFormat="1"/>
     <w:lsdException w:name="heading 2" w:semiHidden="1" w:uiPriority="9" w:unhideWhenUsed="1" w:qFormat="1"/>
@@ -17079,7 +16967,6 @@
     <w:lsdException w:name="HTML Sample" w:semiHidden="1" w:unhideWhenUsed="1"/>
     <w:lsdException w:name="HTML Typewriter" w:semiHidden="1" w:unhideWhenUsed="1"/>
     <w:lsdException w:name="HTML Variable" w:semiHidden="1" w:unhideWhenUsed="1"/>
-    <w:lsdException w:name="Normal Table" w:semiHidden="1" w:unhideWhenUsed="1"/>
     <w:lsdException w:name="annotation subject" w:semiHidden="1" w:unhideWhenUsed="1"/>
     <w:lsdException w:name="No List" w:semiHidden="1" w:unhideWhenUsed="1"/>
     <w:lsdException w:name="Outline List 1" w:semiHidden="1" w:unhideWhenUsed="1"/>
@@ -17122,11 +17009,8 @@
     <w:lsdException w:name="Table Contemporary" w:semiHidden="1" w:unhideWhenUsed="1"/>
     <w:lsdException w:name="Table Elegant" w:semiHidden="1" w:unhideWhenUsed="1"/>
     <w:lsdException w:name="Table Professional" w:semiHidden="1" w:unhideWhenUsed="1"/>
-    <w:lsdException w:name="Table Subtle 1" w:semiHidden="1" w:unhideWhenUsed="1"/>
     <w:lsdException w:name="Table Subtle 2" w:semiHidden="1" w:unhideWhenUsed="1"/>
     <w:lsdException w:name="Table Web 1" w:semiHidden="1" w:unhideWhenUsed="1"/>
-    <w:lsdException w:name="Table Web 2" w:semiHidden="1" w:unhideWhenUsed="1"/>
-    <w:lsdException w:name="Table Web 3" w:semiHidden="1" w:unhideWhenUsed="1"/>
     <w:lsdException w:name="Balloon Text" w:semiHidden="1" w:unhideWhenUsed="1"/>
     <w:lsdException w:name="Table Grid" w:uiPriority="39"/>
     <w:lsdException w:name="Table Theme" w:semiHidden="1" w:unhideWhenUsed="1"/>
@@ -17345,6 +17229,11 @@
     <w:lsdException w:name="List Table 5 Dark Accent 6" w:uiPriority="50"/>
     <w:lsdException w:name="List Table 6 Colorful Accent 6" w:uiPriority="51"/>
     <w:lsdException w:name="List Table 7 Colorful Accent 6" w:uiPriority="52"/>
+    <w:lsdException w:name="Mention" w:semiHidden="1" w:unhideWhenUsed="1"/>
+    <w:lsdException w:name="Smart Hyperlink" w:semiHidden="1" w:unhideWhenUsed="1"/>
+    <w:lsdException w:name="Hashtag" w:semiHidden="1" w:unhideWhenUsed="1"/>
+    <w:lsdException w:name="Unresolved Mention" w:semiHidden="1" w:unhideWhenUsed="1"/>
+    <w:lsdException w:name="Smart Link" w:semiHidden="1" w:unhideWhenUsed="1"/>
   </w:latentStyles>
   <w:style w:type="paragraph" w:default="1" w:styleId="Normal">
     <w:name w:val="Normal"/>
@@ -17786,8 +17675,8 @@
       <w:u w:val="single"/>
     </w:rPr>
   </w:style>
-  <w:style w:type="character" w:customStyle="1" w:styleId="UnresolvedMention">
-    <w:name w:val="Unresolved Mention"/>
+  <w:style w:type="character" w:customStyle="1" w:styleId="UnresolvedMention1">
+    <w:name w:val="Unresolved Mention1"/>
     <w:basedOn w:val="DefaultParagraphFont"/>
     <w:uiPriority w:val="99"/>
     <w:semiHidden/>

</xml_diff>